<commit_message>
Added assertance file + updated LICENSE and NOTICE
</commit_message>
<xml_diff>
--- a/Features.docx
+++ b/Features.docx
@@ -63,17 +63,6 @@
           <w:szCs w:val="44"/>
         </w:rPr>
       </w:pPr>
-    </w:p>
-    <w:p>
-      <w:pPr>
-        <w:jc w:val="center"/>
-        <w:rPr>
-          <w:b/>
-          <w:bCs/>
-          <w:sz w:val="44"/>
-          <w:szCs w:val="44"/>
-        </w:rPr>
-      </w:pPr>
       <w:r>
         <w:rPr>
           <w:b/>
@@ -83,18 +72,18 @@
           <w:szCs w:val="44"/>
         </w:rPr>
         <w:drawing>
-          <wp:anchor distT="0" distB="0" distL="114300" distR="114300" simplePos="0" relativeHeight="251678720" behindDoc="0" locked="0" layoutInCell="1" allowOverlap="1" wp14:anchorId="36603558" wp14:editId="63873BCA">
+          <wp:anchor distT="0" distB="0" distL="114300" distR="114300" simplePos="0" relativeHeight="251678720" behindDoc="0" locked="0" layoutInCell="1" allowOverlap="1" wp14:anchorId="12BD0DA5" wp14:editId="4DDAB233">
             <wp:simplePos x="0" y="0"/>
-            <wp:positionH relativeFrom="page">
-              <wp:align>left</wp:align>
+            <wp:positionH relativeFrom="margin">
+              <wp:align>center</wp:align>
             </wp:positionH>
             <wp:positionV relativeFrom="paragraph">
-              <wp:posOffset>128905</wp:posOffset>
+              <wp:posOffset>421738</wp:posOffset>
             </wp:positionV>
-            <wp:extent cx="7557135" cy="4418965"/>
-            <wp:effectExtent l="0" t="0" r="5715" b="635"/>
+            <wp:extent cx="7487759" cy="4478215"/>
+            <wp:effectExtent l="0" t="0" r="0" b="0"/>
             <wp:wrapNone/>
-            <wp:docPr id="219600700" name="Imagem 1" descr="Uma imagem com texto, captura de ecrã, Tipo de letra, número&#10;&#10;Os conteúdos gerados por IA poderão estar incorretos."/>
+            <wp:docPr id="1741229915" name="Imagem 1" descr="Uma imagem com texto, captura de ecrã, Tipo de letra, número&#10;&#10;Os conteúdos gerados por IA poderão estar incorretos."/>
             <wp:cNvGraphicFramePr>
               <a:graphicFrameLocks xmlns:a="http://schemas.openxmlformats.org/drawingml/2006/main" noChangeAspect="1"/>
             </wp:cNvGraphicFramePr>
@@ -102,7 +91,7 @@
               <a:graphicData uri="http://schemas.openxmlformats.org/drawingml/2006/picture">
                 <pic:pic xmlns:pic="http://schemas.openxmlformats.org/drawingml/2006/picture">
                   <pic:nvPicPr>
-                    <pic:cNvPr id="219600700" name="Imagem 1" descr="Uma imagem com texto, captura de ecrã, Tipo de letra, número&#10;&#10;Os conteúdos gerados por IA poderão estar incorretos."/>
+                    <pic:cNvPr id="1741229915" name="Imagem 1" descr="Uma imagem com texto, captura de ecrã, Tipo de letra, número&#10;&#10;Os conteúdos gerados por IA poderão estar incorretos."/>
                     <pic:cNvPicPr/>
                   </pic:nvPicPr>
                   <pic:blipFill>
@@ -120,7 +109,7 @@
                   <pic:spPr>
                     <a:xfrm>
                       <a:off x="0" y="0"/>
-                      <a:ext cx="7557135" cy="4418965"/>
+                      <a:ext cx="7487759" cy="4478215"/>
                     </a:xfrm>
                     <a:prstGeom prst="rect">
                       <a:avLst/>
@@ -138,6 +127,17 @@
           </wp:anchor>
         </w:drawing>
       </w:r>
+    </w:p>
+    <w:p>
+      <w:pPr>
+        <w:jc w:val="center"/>
+        <w:rPr>
+          <w:b/>
+          <w:bCs/>
+          <w:sz w:val="44"/>
+          <w:szCs w:val="44"/>
+        </w:rPr>
+      </w:pPr>
     </w:p>
     <w:p>
       <w:pPr>
@@ -1009,7 +1009,7 @@
           <w:szCs w:val="24"/>
         </w:rPr>
         <w:drawing>
-          <wp:anchor distT="0" distB="0" distL="114300" distR="114300" simplePos="0" relativeHeight="251673600" behindDoc="0" locked="0" layoutInCell="1" allowOverlap="1" wp14:anchorId="7C7039B1" wp14:editId="2B94E872">
+          <wp:anchor distT="0" distB="0" distL="114300" distR="114300" simplePos="0" relativeHeight="251673600" behindDoc="0" locked="0" layoutInCell="1" allowOverlap="1" wp14:anchorId="7C7039B1" wp14:editId="3616F8E7">
             <wp:simplePos x="0" y="0"/>
             <wp:positionH relativeFrom="margin">
               <wp:align>center</wp:align>
@@ -3658,21 +3658,7 @@
           <w:sz w:val="24"/>
           <w:szCs w:val="24"/>
         </w:rPr>
-        <w:t xml:space="preserve"> Returns the </w:t>
-      </w:r>
-      <w:r>
-        <w:rPr>
-          <w:sz w:val="24"/>
-          <w:szCs w:val="24"/>
-        </w:rPr>
-        <w:t xml:space="preserve">autocorrelation of </w:t>
-      </w:r>
-      <w:r>
-        <w:rPr>
-          <w:sz w:val="24"/>
-          <w:szCs w:val="24"/>
-        </w:rPr>
-        <w:t xml:space="preserve">the </w:t>
+        <w:t xml:space="preserve"> Returns the autocorrelation of the </w:t>
       </w:r>
       <w:proofErr w:type="gramStart"/>
       <w:r>
@@ -3688,14 +3674,7 @@
           <w:sz w:val="24"/>
           <w:szCs w:val="24"/>
         </w:rPr>
-        <w:t xml:space="preserve"> series</w:t>
-      </w:r>
-      <w:r>
-        <w:rPr>
-          <w:sz w:val="24"/>
-          <w:szCs w:val="24"/>
-        </w:rPr>
-        <w:t>.</w:t>
+        <w:t xml:space="preserve"> series.</w:t>
       </w:r>
     </w:p>
     <w:p>
@@ -3841,16 +3820,52 @@
           <w:sz w:val="28"/>
           <w:szCs w:val="28"/>
         </w:rPr>
-        <w:t xml:space="preserve">New: </w:t>
-      </w:r>
-      <w:r>
-        <w:rPr>
-          <w:b/>
-          <w:bCs/>
-          <w:sz w:val="28"/>
-          <w:szCs w:val="28"/>
-        </w:rPr>
-        <w:t>complexity (Series Complexity)</w:t>
+        <w:t>New:</w:t>
+      </w:r>
+      <w:r>
+        <w:rPr>
+          <w:b/>
+          <w:bCs/>
+          <w:sz w:val="28"/>
+          <w:szCs w:val="28"/>
+        </w:rPr>
+        <w:t xml:space="preserve"> complexity</w:t>
+      </w:r>
+      <w:r>
+        <w:rPr>
+          <w:b/>
+          <w:bCs/>
+          <w:sz w:val="28"/>
+          <w:szCs w:val="28"/>
+        </w:rPr>
+        <w:t xml:space="preserve"> (Series</w:t>
+      </w:r>
+      <w:r>
+        <w:rPr>
+          <w:b/>
+          <w:bCs/>
+          <w:sz w:val="28"/>
+          <w:szCs w:val="28"/>
+        </w:rPr>
+        <w:t xml:space="preserve"> </w:t>
+      </w:r>
+      <w:r>
+        <w:rPr>
+          <w:b/>
+          <w:bCs/>
+          <w:sz w:val="28"/>
+          <w:szCs w:val="28"/>
+        </w:rPr>
+        <w:t>Complexity</w:t>
+      </w:r>
+      <w:r>
+        <w:rPr>
+          <w:b/>
+          <w:bCs/>
+          <w:sz w:val="28"/>
+          <w:szCs w:val="28"/>
+        </w:rPr>
+        <w:t>)</w:t>
       </w:r>
     </w:p>
     <w:p>
@@ -3892,13 +3907,13 @@
           <w:szCs w:val="16"/>
         </w:rPr>
         <w:drawing>
-          <wp:anchor distT="0" distB="0" distL="114300" distR="114300" simplePos="0" relativeHeight="251658240" behindDoc="0" locked="0" layoutInCell="1" allowOverlap="1" wp14:anchorId="1A94064D" wp14:editId="77492C15">
+          <wp:anchor distT="0" distB="0" distL="114300" distR="114300" simplePos="0" relativeHeight="251658240" behindDoc="0" locked="0" layoutInCell="1" allowOverlap="1" wp14:anchorId="1A94064D" wp14:editId="51149D16">
             <wp:simplePos x="0" y="0"/>
             <wp:positionH relativeFrom="column">
-              <wp:posOffset>862965</wp:posOffset>
+              <wp:posOffset>886411</wp:posOffset>
             </wp:positionH>
             <wp:positionV relativeFrom="paragraph">
-              <wp:posOffset>417195</wp:posOffset>
+              <wp:posOffset>639934</wp:posOffset>
             </wp:positionV>
             <wp:extent cx="1981200" cy="694975"/>
             <wp:effectExtent l="0" t="0" r="0" b="0"/>
@@ -3971,23 +3986,35 @@
           <w:sz w:val="24"/>
           <w:szCs w:val="24"/>
         </w:rPr>
-        <w:t xml:space="preserve"> Computes the complexity of a time-series to help </w:t>
-      </w:r>
-      <w:proofErr w:type="gramStart"/>
-      <w:r>
-        <w:rPr>
-          <w:sz w:val="24"/>
-          <w:szCs w:val="24"/>
-        </w:rPr>
-        <w:t>choosing</w:t>
-      </w:r>
-      <w:proofErr w:type="gramEnd"/>
-      <w:r>
-        <w:rPr>
-          <w:sz w:val="24"/>
-          <w:szCs w:val="24"/>
-        </w:rPr>
-        <w:t xml:space="preserve"> the parameters </w:t>
+        <w:t xml:space="preserve"> Computes the complexity </w:t>
+      </w:r>
+      <w:r>
+        <w:rPr>
+          <w:sz w:val="24"/>
+          <w:szCs w:val="24"/>
+        </w:rPr>
+        <w:t xml:space="preserve">estimate </w:t>
+      </w:r>
+      <w:r>
+        <w:rPr>
+          <w:sz w:val="24"/>
+          <w:szCs w:val="24"/>
+        </w:rPr>
+        <w:t>of a</w:t>
+      </w:r>
+      <w:r>
+        <w:rPr>
+          <w:sz w:val="24"/>
+          <w:szCs w:val="24"/>
+        </w:rPr>
+        <w:t xml:space="preserve"> z-normalized</w:t>
+      </w:r>
+      <w:r>
+        <w:rPr>
+          <w:sz w:val="24"/>
+          <w:szCs w:val="24"/>
+        </w:rPr>
+        <w:t xml:space="preserve"> time-series</w:t>
       </w:r>
       <w:bookmarkEnd w:id="0"/>
       <w:r>
@@ -3995,14 +4022,7 @@
           <w:sz w:val="24"/>
           <w:szCs w:val="24"/>
         </w:rPr>
-        <w:t>in nearest-neighbor algorithms</w:t>
-      </w:r>
-      <w:r>
-        <w:rPr>
-          <w:sz w:val="24"/>
-          <w:szCs w:val="24"/>
-        </w:rPr>
-        <w:t xml:space="preserve"> (using CIDM)</w:t>
+        <w:t>.</w:t>
       </w:r>
     </w:p>
     <w:p>

</xml_diff>